<commit_message>
add: added resumes for WeRide, Aurora, and ArsenalBio
</commit_message>
<xml_diff>
--- a/2023/softwareEngineer/Aurora/resumeAurora.docx
+++ b/2023/softwareEngineer/Aurora/resumeAurora.docx
@@ -807,7 +807,7 @@
           <w:sz w:val="22"/>
           <w:szCs w:val="22"/>
         </w:rPr>
-        <w:t>Git VCS</w:t>
+        <w:t>PyTorch</w:t>
       </w:r>
       <w:r>
         <w:rPr>
@@ -916,7 +916,56 @@
           <w:sz w:val="22"/>
           <w:szCs w:val="22"/>
         </w:rPr>
-        <w:t xml:space="preserve"> (Travis CI), </w:t>
+        <w:t xml:space="preserve"> (Travis CI),</w:t>
+      </w:r>
+      <w:r>
+        <w:rPr>
+          <w:rFonts w:ascii="Times New Roman" w:hAnsi="Times New Roman" w:cs="Times New Roman"/>
+          <w:color w:val="000000" w:themeColor="text1"/>
+          <w:sz w:val="22"/>
+          <w:szCs w:val="22"/>
+        </w:rPr>
+        <w:t xml:space="preserve"> </w:t>
+      </w:r>
+      <w:r>
+        <w:rPr>
+          <w:rFonts w:ascii="Times New Roman" w:hAnsi="Times New Roman" w:cs="Times New Roman"/>
+          <w:b/>
+          <w:bCs/>
+          <w:color w:val="000000" w:themeColor="text1"/>
+          <w:sz w:val="22"/>
+          <w:szCs w:val="22"/>
+        </w:rPr>
+        <w:t>Git</w:t>
+      </w:r>
+      <w:r>
+        <w:rPr>
+          <w:rFonts w:ascii="Times New Roman" w:hAnsi="Times New Roman" w:cs="Times New Roman"/>
+          <w:b/>
+          <w:bCs/>
+          <w:color w:val="000000" w:themeColor="text1"/>
+          <w:sz w:val="22"/>
+          <w:szCs w:val="22"/>
+        </w:rPr>
+        <w:t xml:space="preserve"> VCS</w:t>
+      </w:r>
+      <w:r>
+        <w:rPr>
+          <w:rFonts w:ascii="Times New Roman" w:hAnsi="Times New Roman" w:cs="Times New Roman"/>
+          <w:color w:val="000000" w:themeColor="text1"/>
+          <w:sz w:val="22"/>
+          <w:szCs w:val="22"/>
+        </w:rPr>
+        <w:t>,</w:t>
+      </w:r>
+      <w:r>
+        <w:rPr>
+          <w:rFonts w:ascii="Times New Roman" w:hAnsi="Times New Roman" w:cs="Times New Roman"/>
+          <w:color w:val="000000" w:themeColor="text1"/>
+          <w:sz w:val="22"/>
+          <w:szCs w:val="22"/>
+        </w:rPr>
+        <w:t xml:space="preserve"> </w:t>
       </w:r>
       <w:r>
         <w:rPr>
@@ -4725,28 +4774,28 @@
 </file>
 
 <file path=customXml/item1.xml><?xml version="1.0" encoding="utf-8"?>
+<b:Sources xmlns:b="http://schemas.openxmlformats.org/officeDocument/2006/bibliography" xmlns="http://schemas.openxmlformats.org/officeDocument/2006/bibliography" SelectedStyle="\APASixthEditionOfficeOnline.xsl" StyleName="APA" Version="6"/>
+</file>
+
+<file path=customXml/item2.xml><?xml version="1.0" encoding="utf-8"?>
 <go:gDocsCustomXmlDataStorage xmlns:go="http://customooxmlschemas.google.com/" xmlns:r="http://schemas.openxmlformats.org/officeDocument/2006/relationships">
   <go:docsCustomData xmlns:go="http://customooxmlschemas.google.com/" roundtripDataSignature="AMtx7mgsblla5QjIazlbo+W5t2A8PpiNqg==">AMUW2mVDiDQI7CrcLFWoUgVMxcoqBgykbbs9JtjUhHcd0aORu6vnbqJ2HB4Ptxo+6hAIhEjgv6TjnE6yXEmUlFmOXJaMEDZWxd9Zh/8Ep1aOwRpk9iPfYPI5wybORph33xgrPJnlZDo5</go:docsCustomData>
 </go:gDocsCustomXmlDataStorage>
 </file>
 
-<file path=customXml/item2.xml><?xml version="1.0" encoding="utf-8"?>
-<b:Sources xmlns:b="http://schemas.openxmlformats.org/officeDocument/2006/bibliography" xmlns="http://schemas.openxmlformats.org/officeDocument/2006/bibliography" SelectedStyle="\APASixthEditionOfficeOnline.xsl" StyleName="APA" Version="6"/>
+<file path=customXml/itemProps1.xml><?xml version="1.0" encoding="utf-8"?>
+<ds:datastoreItem xmlns:ds="http://schemas.openxmlformats.org/officeDocument/2006/customXml" ds:itemID="{26F5E3C9-C90C-4EFA-A655-974A79FADE37}">
+  <ds:schemaRefs>
+    <ds:schemaRef ds:uri="http://schemas.openxmlformats.org/officeDocument/2006/bibliography"/>
+  </ds:schemaRefs>
+</ds:datastoreItem>
 </file>
 
-<file path=customXml/itemProps1.xml><?xml version="1.0" encoding="utf-8"?>
+<file path=customXml/itemProps2.xml><?xml version="1.0" encoding="utf-8"?>
 <ds:datastoreItem xmlns:ds="http://schemas.openxmlformats.org/officeDocument/2006/customXml" ds:itemID="{11111111-1234-1234-1234-123412341234}">
   <ds:schemaRefs>
     <ds:schemaRef ds:uri="http://customooxmlschemas.google.com/"/>
     <ds:schemaRef ds:uri="http://schemas.openxmlformats.org/officeDocument/2006/relationships"/>
   </ds:schemaRefs>
 </ds:datastoreItem>
-</file>
-
-<file path=customXml/itemProps2.xml><?xml version="1.0" encoding="utf-8"?>
-<ds:datastoreItem xmlns:ds="http://schemas.openxmlformats.org/officeDocument/2006/customXml" ds:itemID="{26F5E3C9-C90C-4EFA-A655-974A79FADE37}">
-  <ds:schemaRefs>
-    <ds:schemaRef ds:uri="http://schemas.openxmlformats.org/officeDocument/2006/bibliography"/>
-  </ds:schemaRefs>
-</ds:datastoreItem>
 </file>
</xml_diff>